<commit_message>
todo hecho, falta retoques
</commit_message>
<xml_diff>
--- a/Practica 4 Doc/Casos de Prueba.docx
+++ b/Practica 4 Doc/Casos de Prueba.docx
@@ -2097,10 +2097,7 @@
         <w:t>(1,cliente,CUARTOS)</w:t>
       </w:r>
       <w:r>
-        <w:t xml:space="preserve">: </w:t>
-      </w:r>
-      <w:r>
-        <w:t>DatoIncorrectoException</w:t>
+        <w:t>: DatoIncorrectoException</w:t>
       </w:r>
     </w:p>
     <w:p>
@@ -2125,10 +2122,7 @@
         <w:t>)</w:t>
       </w:r>
       <w:r>
-        <w:t xml:space="preserve">: </w:t>
-      </w:r>
-      <w:r>
-        <w:t>DatoIncorrectoException</w:t>
+        <w:t>: DatoIncorrectoException</w:t>
       </w:r>
     </w:p>
     <w:p>
@@ -2145,10 +2139,7 @@
         <w:t>)</w:t>
       </w:r>
       <w:r>
-        <w:t xml:space="preserve">: </w:t>
-      </w:r>
-      <w:r>
-        <w:t>DatoIncorrectoException</w:t>
+        <w:t>: DatoIncorrectoException</w:t>
       </w:r>
       <w:r>
         <w:t xml:space="preserve"> (potencias comprobadas)</w:t>
@@ -2159,10 +2150,7 @@
         <w:t>5. (1,null,TERCEROS)</w:t>
       </w:r>
       <w:r>
-        <w:t xml:space="preserve">: </w:t>
-      </w:r>
-      <w:r>
-        <w:t>DatoIncorrectoException</w:t>
+        <w:t>: DatoIncorrectoException</w:t>
       </w:r>
       <w:r>
         <w:t xml:space="preserve"> (cliente comprobado)</w:t>
@@ -2763,6 +2751,792 @@
       </w:r>
     </w:p>
     <w:p/>
+    <w:p>
+      <w:pPr>
+        <w:rPr>
+          <w:b/>
+          <w:bCs/>
+        </w:rPr>
+      </w:pPr>
+      <w:r>
+        <w:rPr>
+          <w:b/>
+          <w:bCs/>
+        </w:rPr>
+        <w:t>2.2 GUI</w:t>
+      </w:r>
+    </w:p>
+    <w:p>
+      <w:r>
+        <w:t>Pruebas de integración:</w:t>
+      </w:r>
+    </w:p>
+    <w:p>
+      <w:pPr>
+        <w:pStyle w:val="Prrafodelista"/>
+        <w:numPr>
+          <w:ilvl w:val="0"/>
+          <w:numId w:val="1"/>
+        </w:numPr>
+      </w:pPr>
+      <w:r>
+        <w:t>Escribir fecha siniestro</w:t>
+      </w:r>
+      <w:r>
+        <w:t xml:space="preserve"> (</w:t>
+      </w:r>
+      <w:r>
+        <w:t>3 casos</w:t>
+      </w:r>
+      <w:r>
+        <w:t>)</w:t>
+      </w:r>
+    </w:p>
+    <w:p>
+      <w:pPr>
+        <w:pStyle w:val="Prrafodelista"/>
+        <w:numPr>
+          <w:ilvl w:val="0"/>
+          <w:numId w:val="1"/>
+        </w:numPr>
+      </w:pPr>
+      <w:r>
+        <w:t xml:space="preserve">Elegir cobertura </w:t>
+      </w:r>
+      <w:r>
+        <w:t>(3 casos)</w:t>
+      </w:r>
+    </w:p>
+    <w:p>
+      <w:pPr>
+        <w:pStyle w:val="Prrafodelista"/>
+        <w:numPr>
+          <w:ilvl w:val="0"/>
+          <w:numId w:val="1"/>
+        </w:numPr>
+      </w:pPr>
+      <w:r>
+        <w:t>Escribir potencia</w:t>
+      </w:r>
+      <w:r>
+        <w:t xml:space="preserve"> (</w:t>
+      </w:r>
+      <w:r>
+        <w:t>7</w:t>
+      </w:r>
+      <w:r>
+        <w:t xml:space="preserve"> casos)</w:t>
+      </w:r>
+    </w:p>
+    <w:p>
+      <w:pPr>
+        <w:pStyle w:val="Prrafodelista"/>
+        <w:numPr>
+          <w:ilvl w:val="0"/>
+          <w:numId w:val="1"/>
+        </w:numPr>
+      </w:pPr>
+      <w:r>
+        <w:t>Marcar minusvalia</w:t>
+      </w:r>
+      <w:r>
+        <w:t xml:space="preserve"> (2 casos)</w:t>
+      </w:r>
+    </w:p>
+    <w:p>
+      <w:pPr>
+        <w:pStyle w:val="Prrafodelista"/>
+        <w:numPr>
+          <w:ilvl w:val="0"/>
+          <w:numId w:val="1"/>
+        </w:numPr>
+      </w:pPr>
+      <w:r>
+        <w:t xml:space="preserve">Pulsar </w:t>
+      </w:r>
+      <w:r>
+        <w:t xml:space="preserve">CALCULAR </w:t>
+      </w:r>
+    </w:p>
+    <w:p>
+      <w:pPr>
+        <w:pStyle w:val="Prrafodelista"/>
+        <w:numPr>
+          <w:ilvl w:val="0"/>
+          <w:numId w:val="1"/>
+        </w:numPr>
+      </w:pPr>
+      <w:r>
+        <w:t>Comprobar que el precio es el correcto</w:t>
+      </w:r>
+    </w:p>
+    <w:p>
+      <w:r>
+        <w:t>Implemetados:</w:t>
+      </w:r>
+    </w:p>
+    <w:p>
+      <w:r>
+        <w:t>{</w:t>
+      </w:r>
+      <w:r>
+        <w:t>hace 100 dias, TERCEROS, 60, minusvalia</w:t>
+      </w:r>
+      <w:r>
+        <w:t>}</w:t>
+      </w:r>
+      <w:r>
+        <w:t xml:space="preserve">: </w:t>
+      </w:r>
+      <w:r>
+        <w:t>450</w:t>
+      </w:r>
+      <w:r>
+        <w:t>.0</w:t>
+      </w:r>
+    </w:p>
+    <w:p>
+      <w:r>
+        <w:t>{hace 2 años</w:t>
+      </w:r>
+      <w:r>
+        <w:t xml:space="preserve">, </w:t>
+      </w:r>
+      <w:r>
+        <w:t>TODO_RIESGO, 100, no minusvalia</w:t>
+      </w:r>
+      <w:r>
+        <w:t>}</w:t>
+      </w:r>
+      <w:r>
+        <w:t>:</w:t>
+      </w:r>
+      <w:r>
+        <w:t xml:space="preserve"> 11</w:t>
+      </w:r>
+      <w:r>
+        <w:t>00.0</w:t>
+      </w:r>
+    </w:p>
+    <w:p>
+      <w:r>
+        <w:t>{</w:t>
+      </w:r>
+      <w:r>
+        <w:t>hace 10 años, TERCEROS_LUNAS, 200, no minusvalia</w:t>
+      </w:r>
+      <w:r>
+        <w:t>}</w:t>
+      </w:r>
+      <w:r>
+        <w:t xml:space="preserve">: </w:t>
+      </w:r>
+      <w:r>
+        <w:t>720</w:t>
+      </w:r>
+      <w:r>
+        <w:t>.0</w:t>
+      </w:r>
+    </w:p>
+    <w:p/>
+    <w:p>
+      <w:pPr>
+        <w:rPr>
+          <w:b/>
+          <w:bCs/>
+          <w:sz w:val="24"/>
+          <w:szCs w:val="24"/>
+        </w:rPr>
+      </w:pPr>
+      <w:r>
+        <w:rPr>
+          <w:b/>
+          <w:bCs/>
+          <w:sz w:val="24"/>
+          <w:szCs w:val="24"/>
+        </w:rPr>
+        <w:lastRenderedPageBreak/>
+        <w:t>2.3 ListaOrdenada</w:t>
+      </w:r>
+    </w:p>
+    <w:tbl>
+      <w:tblPr>
+        <w:tblStyle w:val="Tablaconcuadrcula"/>
+        <w:tblW w:w="10669" w:type="dxa"/>
+        <w:tblInd w:w="-906" w:type="dxa"/>
+        <w:tblLook w:val="04A0" w:firstRow="1" w:lastRow="0" w:firstColumn="1" w:lastColumn="0" w:noHBand="0" w:noVBand="1"/>
+      </w:tblPr>
+      <w:tblGrid>
+        <w:gridCol w:w="1468"/>
+        <w:gridCol w:w="2268"/>
+        <w:gridCol w:w="2491"/>
+        <w:gridCol w:w="1904"/>
+        <w:gridCol w:w="2538"/>
+      </w:tblGrid>
+      <w:tr>
+        <w:trPr>
+          <w:trHeight w:val="232"/>
+        </w:trPr>
+        <w:tc>
+          <w:tcPr>
+            <w:tcW w:w="1468" w:type="dxa"/>
+          </w:tcPr>
+          <w:p/>
+        </w:tc>
+        <w:tc>
+          <w:tcPr>
+            <w:tcW w:w="2268" w:type="dxa"/>
+          </w:tcPr>
+          <w:p>
+            <w:r>
+              <w:t>Clases Válidas</w:t>
+            </w:r>
+          </w:p>
+        </w:tc>
+        <w:tc>
+          <w:tcPr>
+            <w:tcW w:w="2491" w:type="dxa"/>
+          </w:tcPr>
+          <w:p>
+            <w:r>
+              <w:t>Valores</w:t>
+            </w:r>
+          </w:p>
+        </w:tc>
+        <w:tc>
+          <w:tcPr>
+            <w:tcW w:w="1904" w:type="dxa"/>
+          </w:tcPr>
+          <w:p>
+            <w:r>
+              <w:t>Clases No Válidas</w:t>
+            </w:r>
+          </w:p>
+        </w:tc>
+        <w:tc>
+          <w:tcPr>
+            <w:tcW w:w="2538" w:type="dxa"/>
+          </w:tcPr>
+          <w:p>
+            <w:r>
+              <w:t>Valores</w:t>
+            </w:r>
+          </w:p>
+        </w:tc>
+      </w:tr>
+      <w:tr>
+        <w:trPr>
+          <w:trHeight w:val="790"/>
+        </w:trPr>
+        <w:tc>
+          <w:tcPr>
+            <w:tcW w:w="1468" w:type="dxa"/>
+          </w:tcPr>
+          <w:p>
+            <w:r>
+              <w:t>add(e)</w:t>
+            </w:r>
+          </w:p>
+        </w:tc>
+        <w:tc>
+          <w:tcPr>
+            <w:tcW w:w="2268" w:type="dxa"/>
+          </w:tcPr>
+          <w:p>
+            <w:r>
+              <w:t>e != null</w:t>
+            </w:r>
+          </w:p>
+          <w:p>
+            <w:r>
+              <w:t>lista vacía</w:t>
+            </w:r>
+          </w:p>
+          <w:p>
+            <w:r>
+              <w:t>lista con un elemento</w:t>
+            </w:r>
+          </w:p>
+          <w:p>
+            <w:r>
+              <w:t>lista con elementos</w:t>
+            </w:r>
+          </w:p>
+        </w:tc>
+        <w:tc>
+          <w:tcPr>
+            <w:tcW w:w="2491" w:type="dxa"/>
+          </w:tcPr>
+          <w:p/>
+          <w:p>
+            <w:r>
+              <w:t xml:space="preserve">2 en [] </w:t>
+            </w:r>
+            <w:r>
+              <w:t>(</w:t>
+            </w:r>
+            <w:r>
+              <w:t>[2]</w:t>
+            </w:r>
+            <w:r>
+              <w:t>)</w:t>
+            </w:r>
+          </w:p>
+          <w:p>
+            <w:r>
+              <w:t>4 en [2]</w:t>
+            </w:r>
+            <w:r>
+              <w:t xml:space="preserve"> (</w:t>
+            </w:r>
+            <w:r>
+              <w:t>[2,4]</w:t>
+            </w:r>
+            <w:r>
+              <w:t>)</w:t>
+            </w:r>
+          </w:p>
+          <w:p>
+            <w:r>
+              <w:t xml:space="preserve">1 en [2,4]: </w:t>
+            </w:r>
+            <w:r>
+              <w:t>(</w:t>
+            </w:r>
+            <w:r>
+              <w:t>[1,2,4]</w:t>
+            </w:r>
+            <w:r>
+              <w:t>)</w:t>
+            </w:r>
+          </w:p>
+        </w:tc>
+        <w:tc>
+          <w:tcPr>
+            <w:tcW w:w="1904" w:type="dxa"/>
+          </w:tcPr>
+          <w:p>
+            <w:r>
+              <w:t>e == null</w:t>
+            </w:r>
+          </w:p>
+        </w:tc>
+        <w:tc>
+          <w:tcPr>
+            <w:tcW w:w="2538" w:type="dxa"/>
+          </w:tcPr>
+          <w:p>
+            <w:r>
+              <w:t>null en []: NullPExc</w:t>
+            </w:r>
+          </w:p>
+          <w:p>
+            <w:r>
+              <w:t>null en [1,2,4]: NullPExc</w:t>
+            </w:r>
+          </w:p>
+        </w:tc>
+      </w:tr>
+      <w:tr>
+        <w:trPr>
+          <w:trHeight w:val="244"/>
+        </w:trPr>
+        <w:tc>
+          <w:tcPr>
+            <w:tcW w:w="1468" w:type="dxa"/>
+          </w:tcPr>
+          <w:p>
+            <w:r>
+              <w:t>get(i): e</w:t>
+            </w:r>
+          </w:p>
+        </w:tc>
+        <w:tc>
+          <w:tcPr>
+            <w:tcW w:w="2268" w:type="dxa"/>
+          </w:tcPr>
+          <w:p>
+            <w:r>
+              <w:t>0 &lt;= i &lt; tamaño lista</w:t>
+            </w:r>
+          </w:p>
+          <w:p>
+            <w:r>
+              <w:t xml:space="preserve">lista con un elemento </w:t>
+            </w:r>
+          </w:p>
+          <w:p>
+            <w:r>
+              <w:t>lista con elementos</w:t>
+            </w:r>
+          </w:p>
+        </w:tc>
+        <w:tc>
+          <w:tcPr>
+            <w:tcW w:w="2491" w:type="dxa"/>
+          </w:tcPr>
+          <w:p>
+            <w:r>
+              <w:t>¿?</w:t>
+            </w:r>
+          </w:p>
+          <w:p>
+            <w:r>
+              <w:t xml:space="preserve">i=0 en [2]: </w:t>
+            </w:r>
+            <w:r>
+              <w:t>(</w:t>
+            </w:r>
+            <w:r>
+              <w:t>2</w:t>
+            </w:r>
+            <w:r>
+              <w:t>, [2])</w:t>
+            </w:r>
+          </w:p>
+          <w:p>
+            <w:r>
+              <w:t>i=</w:t>
+            </w:r>
+            <w:r>
+              <w:t>1</w:t>
+            </w:r>
+            <w:r>
+              <w:t xml:space="preserve"> en [</w:t>
+            </w:r>
+            <w:r>
+              <w:t>2</w:t>
+            </w:r>
+            <w:r>
+              <w:t>,4</w:t>
+            </w:r>
+            <w:r>
+              <w:t xml:space="preserve">]: </w:t>
+            </w:r>
+            <w:r>
+              <w:t>(</w:t>
+            </w:r>
+            <w:r>
+              <w:t>4</w:t>
+            </w:r>
+            <w:r>
+              <w:t>, [2,</w:t>
+            </w:r>
+            <w:r>
+              <w:t>4</w:t>
+            </w:r>
+            <w:r>
+              <w:t>]</w:t>
+            </w:r>
+            <w:r>
+              <w:t>)</w:t>
+            </w:r>
+          </w:p>
+        </w:tc>
+        <w:tc>
+          <w:tcPr>
+            <w:tcW w:w="1904" w:type="dxa"/>
+          </w:tcPr>
+          <w:p>
+            <w:r>
+              <w:t>i &lt; 0</w:t>
+            </w:r>
+          </w:p>
+          <w:p>
+            <w:r>
+              <w:t>i &gt; tamaño</w:t>
+            </w:r>
+          </w:p>
+          <w:p>
+            <w:r>
+              <w:t>lista vacía</w:t>
+            </w:r>
+          </w:p>
+        </w:tc>
+        <w:tc>
+          <w:tcPr>
+            <w:tcW w:w="2538" w:type="dxa"/>
+          </w:tcPr>
+          <w:p>
+            <w:r>
+              <w:t xml:space="preserve">i=-1 en [2,3]: </w:t>
+            </w:r>
+            <w:r>
+              <w:t>IOOBExc</w:t>
+            </w:r>
+          </w:p>
+          <w:p>
+            <w:r>
+              <w:t>i=</w:t>
+            </w:r>
+            <w:r>
+              <w:t>5</w:t>
+            </w:r>
+            <w:r>
+              <w:t xml:space="preserve"> en [2,3]: IOOBExc</w:t>
+            </w:r>
+          </w:p>
+          <w:p>
+            <w:r>
+              <w:t>i=0 en []: IOOBExc</w:t>
+            </w:r>
+          </w:p>
+        </w:tc>
+      </w:tr>
+      <w:tr>
+        <w:trPr>
+          <w:trHeight w:val="232"/>
+        </w:trPr>
+        <w:tc>
+          <w:tcPr>
+            <w:tcW w:w="1468" w:type="dxa"/>
+          </w:tcPr>
+          <w:p>
+            <w:r>
+              <w:t>remove(i): e</w:t>
+            </w:r>
+          </w:p>
+        </w:tc>
+        <w:tc>
+          <w:tcPr>
+            <w:tcW w:w="2268" w:type="dxa"/>
+          </w:tcPr>
+          <w:p>
+            <w:r>
+              <w:t>0 &lt; i &lt; tamaño lista</w:t>
+            </w:r>
+          </w:p>
+          <w:p>
+            <w:r>
+              <w:t>lsita con un elemento</w:t>
+            </w:r>
+          </w:p>
+          <w:p>
+            <w:r>
+              <w:t>lista con elementos</w:t>
+            </w:r>
+          </w:p>
+        </w:tc>
+        <w:tc>
+          <w:tcPr>
+            <w:tcW w:w="2491" w:type="dxa"/>
+          </w:tcPr>
+          <w:p>
+            <w:r>
+              <w:t>¿?</w:t>
+            </w:r>
+          </w:p>
+          <w:p>
+            <w:r>
+              <w:t xml:space="preserve">i=0 en [4]: </w:t>
+            </w:r>
+            <w:r>
+              <w:t xml:space="preserve">(4, </w:t>
+            </w:r>
+            <w:r>
+              <w:t>[])</w:t>
+            </w:r>
+          </w:p>
+          <w:p>
+            <w:r>
+              <w:t>i=2 en [</w:t>
+            </w:r>
+            <w:r>
+              <w:t>2,4,8</w:t>
+            </w:r>
+            <w:r>
+              <w:t>]:</w:t>
+            </w:r>
+            <w:r>
+              <w:t xml:space="preserve"> (8, [2,4])</w:t>
+            </w:r>
+          </w:p>
+        </w:tc>
+        <w:tc>
+          <w:tcPr>
+            <w:tcW w:w="1904" w:type="dxa"/>
+          </w:tcPr>
+          <w:p>
+            <w:r>
+              <w:t>i &lt; 0</w:t>
+            </w:r>
+          </w:p>
+          <w:p>
+            <w:r>
+              <w:t>i &gt; tamaño</w:t>
+            </w:r>
+          </w:p>
+          <w:p>
+            <w:r>
+              <w:t xml:space="preserve">lista vacía </w:t>
+            </w:r>
+          </w:p>
+        </w:tc>
+        <w:tc>
+          <w:tcPr>
+            <w:tcW w:w="2538" w:type="dxa"/>
+          </w:tcPr>
+          <w:p>
+            <w:r>
+              <w:t>i=-1 en [2,3]: IOOBExc</w:t>
+            </w:r>
+          </w:p>
+          <w:p>
+            <w:r>
+              <w:t>i=5 en [2,3]: IOOBExc</w:t>
+            </w:r>
+          </w:p>
+          <w:p>
+            <w:r>
+              <w:t>¿?</w:t>
+            </w:r>
+          </w:p>
+        </w:tc>
+      </w:tr>
+      <w:tr>
+        <w:trPr>
+          <w:trHeight w:val="232"/>
+        </w:trPr>
+        <w:tc>
+          <w:tcPr>
+            <w:tcW w:w="1468" w:type="dxa"/>
+          </w:tcPr>
+          <w:p>
+            <w:r>
+              <w:t>size(): i</w:t>
+            </w:r>
+          </w:p>
+        </w:tc>
+        <w:tc>
+          <w:tcPr>
+            <w:tcW w:w="2268" w:type="dxa"/>
+          </w:tcPr>
+          <w:p>
+            <w:r>
+              <w:t xml:space="preserve">lista vacía </w:t>
+            </w:r>
+          </w:p>
+          <w:p>
+            <w:r>
+              <w:t>lista con un elemento</w:t>
+            </w:r>
+          </w:p>
+          <w:p>
+            <w:r>
+              <w:t>lista con elementos</w:t>
+            </w:r>
+          </w:p>
+        </w:tc>
+        <w:tc>
+          <w:tcPr>
+            <w:tcW w:w="2491" w:type="dxa"/>
+          </w:tcPr>
+          <w:p>
+            <w:r>
+              <w:t>[]: 0</w:t>
+            </w:r>
+          </w:p>
+          <w:p>
+            <w:r>
+              <w:t>[2]: 1</w:t>
+            </w:r>
+          </w:p>
+          <w:p>
+            <w:r>
+              <w:t>[2,</w:t>
+            </w:r>
+            <w:r>
+              <w:t>5,8,9</w:t>
+            </w:r>
+            <w:r>
+              <w:t>]</w:t>
+            </w:r>
+            <w:r>
+              <w:t>: 4</w:t>
+            </w:r>
+          </w:p>
+        </w:tc>
+        <w:tc>
+          <w:tcPr>
+            <w:tcW w:w="1904" w:type="dxa"/>
+          </w:tcPr>
+          <w:p/>
+        </w:tc>
+        <w:tc>
+          <w:tcPr>
+            <w:tcW w:w="2538" w:type="dxa"/>
+          </w:tcPr>
+          <w:p/>
+        </w:tc>
+      </w:tr>
+      <w:tr>
+        <w:trPr>
+          <w:trHeight w:val="232"/>
+        </w:trPr>
+        <w:tc>
+          <w:tcPr>
+            <w:tcW w:w="1468" w:type="dxa"/>
+          </w:tcPr>
+          <w:p>
+            <w:r>
+              <w:t>clear()</w:t>
+            </w:r>
+          </w:p>
+        </w:tc>
+        <w:tc>
+          <w:tcPr>
+            <w:tcW w:w="2268" w:type="dxa"/>
+          </w:tcPr>
+          <w:p>
+            <w:r>
+              <w:t xml:space="preserve">lista vacía </w:t>
+            </w:r>
+          </w:p>
+          <w:p>
+            <w:r>
+              <w:t>lista con un elemento</w:t>
+            </w:r>
+          </w:p>
+          <w:p>
+            <w:r>
+              <w:t>lista con elementos</w:t>
+            </w:r>
+          </w:p>
+        </w:tc>
+        <w:tc>
+          <w:tcPr>
+            <w:tcW w:w="2491" w:type="dxa"/>
+          </w:tcPr>
+          <w:p>
+            <w:r>
+              <w:t>[]: []</w:t>
+            </w:r>
+          </w:p>
+          <w:p>
+            <w:r>
+              <w:t>[6]: []</w:t>
+            </w:r>
+          </w:p>
+          <w:p>
+            <w:r>
+              <w:t>[2,4,5,7,8]: []</w:t>
+            </w:r>
+          </w:p>
+        </w:tc>
+        <w:tc>
+          <w:tcPr>
+            <w:tcW w:w="1904" w:type="dxa"/>
+          </w:tcPr>
+          <w:p/>
+        </w:tc>
+        <w:tc>
+          <w:tcPr>
+            <w:tcW w:w="2538" w:type="dxa"/>
+          </w:tcPr>
+          <w:p/>
+        </w:tc>
+      </w:tr>
+    </w:tbl>
     <w:p/>
     <w:sectPr>
       <w:pgSz w:w="11906" w:h="16838"/>
@@ -2772,6 +3546,127 @@
     </w:sectPr>
   </w:body>
 </w:document>
+</file>
+
+<file path=word/numbering.xml><?xml version="1.0" encoding="utf-8"?>
+<w:numbering xmlns:wpc="http://schemas.microsoft.com/office/word/2010/wordprocessingCanvas" xmlns:cx="http://schemas.microsoft.com/office/drawing/2014/chartex" xmlns:cx1="http://schemas.microsoft.com/office/drawing/2015/9/8/chartex" xmlns:cx2="http://schemas.microsoft.com/office/drawing/2015/10/21/chartex" xmlns:cx3="http://schemas.microsoft.com/office/drawing/2016/5/9/chartex" xmlns:cx4="http://schemas.microsoft.com/office/drawing/2016/5/10/chartex" xmlns:cx5="http://schemas.microsoft.com/office/drawing/2016/5/11/chartex" xmlns:cx6="http://schemas.microsoft.com/office/drawing/2016/5/12/chartex" xmlns:cx7="http://schemas.microsoft.com/office/drawing/2016/5/13/chartex" xmlns:cx8="http://schemas.microsoft.com/office/drawing/2016/5/14/chartex" xmlns:mc="http://schemas.openxmlformats.org/markup-compatibility/2006" xmlns:aink="http://schemas.microsoft.com/office/drawing/2016/ink" xmlns:am3d="http://schemas.microsoft.com/office/drawing/2017/model3d" xmlns:o="urn:schemas-microsoft-com:office:office" xmlns:r="http://schemas.openxmlformats.org/officeDocument/2006/relationships" xmlns:m="http://schemas.openxmlformats.org/officeDocument/2006/math" xmlns:v="urn:schemas-microsoft-com:vml" xmlns:wp14="http://schemas.microsoft.com/office/word/2010/wordprocessingDrawing" xmlns:wp="http://schemas.openxmlformats.org/drawingml/2006/wordprocessingDrawing" xmlns:w10="urn:schemas-microsoft-com:office:word" xmlns:w="http://schemas.openxmlformats.org/wordprocessingml/2006/main" xmlns:w14="http://schemas.microsoft.com/office/word/2010/wordml" xmlns:w15="http://schemas.microsoft.com/office/word/2012/wordml" xmlns:w16cex="http://schemas.microsoft.com/office/word/2018/wordml/cex" xmlns:w16cid="http://schemas.microsoft.com/office/word/2016/wordml/cid" xmlns:w16="http://schemas.microsoft.com/office/word/2018/wordml" xmlns:w16se="http://schemas.microsoft.com/office/word/2015/wordml/symex" xmlns:wpg="http://schemas.microsoft.com/office/word/2010/wordprocessingGroup" xmlns:wpi="http://schemas.microsoft.com/office/word/2010/wordprocessingInk" xmlns:wne="http://schemas.microsoft.com/office/word/2006/wordml" xmlns:wps="http://schemas.microsoft.com/office/word/2010/wordprocessingShape" mc:Ignorable="w14 w15 w16se w16cid w16 w16cex wp14">
+  <w:abstractNum w:abstractNumId="0" w15:restartNumberingAfterBreak="0">
+    <w:nsid w:val="0E436248"/>
+    <w:multiLevelType w:val="hybridMultilevel"/>
+    <w:tmpl w:val="661A8B0C"/>
+    <w:lvl w:ilvl="0" w:tplc="0C0A0001">
+      <w:start w:val="1"/>
+      <w:numFmt w:val="bullet"/>
+      <w:lvlText w:val=""/>
+      <w:lvlJc w:val="left"/>
+      <w:pPr>
+        <w:ind w:left="720" w:hanging="360"/>
+      </w:pPr>
+      <w:rPr>
+        <w:rFonts w:ascii="Symbol" w:hAnsi="Symbol" w:hint="default"/>
+      </w:rPr>
+    </w:lvl>
+    <w:lvl w:ilvl="1" w:tplc="0C0A0003" w:tentative="1">
+      <w:start w:val="1"/>
+      <w:numFmt w:val="bullet"/>
+      <w:lvlText w:val="o"/>
+      <w:lvlJc w:val="left"/>
+      <w:pPr>
+        <w:ind w:left="1440" w:hanging="360"/>
+      </w:pPr>
+      <w:rPr>
+        <w:rFonts w:ascii="Courier New" w:hAnsi="Courier New" w:cs="Courier New" w:hint="default"/>
+      </w:rPr>
+    </w:lvl>
+    <w:lvl w:ilvl="2" w:tplc="0C0A0005" w:tentative="1">
+      <w:start w:val="1"/>
+      <w:numFmt w:val="bullet"/>
+      <w:lvlText w:val=""/>
+      <w:lvlJc w:val="left"/>
+      <w:pPr>
+        <w:ind w:left="2160" w:hanging="360"/>
+      </w:pPr>
+      <w:rPr>
+        <w:rFonts w:ascii="Wingdings" w:hAnsi="Wingdings" w:hint="default"/>
+      </w:rPr>
+    </w:lvl>
+    <w:lvl w:ilvl="3" w:tplc="0C0A0001" w:tentative="1">
+      <w:start w:val="1"/>
+      <w:numFmt w:val="bullet"/>
+      <w:lvlText w:val=""/>
+      <w:lvlJc w:val="left"/>
+      <w:pPr>
+        <w:ind w:left="2880" w:hanging="360"/>
+      </w:pPr>
+      <w:rPr>
+        <w:rFonts w:ascii="Symbol" w:hAnsi="Symbol" w:hint="default"/>
+      </w:rPr>
+    </w:lvl>
+    <w:lvl w:ilvl="4" w:tplc="0C0A0003" w:tentative="1">
+      <w:start w:val="1"/>
+      <w:numFmt w:val="bullet"/>
+      <w:lvlText w:val="o"/>
+      <w:lvlJc w:val="left"/>
+      <w:pPr>
+        <w:ind w:left="3600" w:hanging="360"/>
+      </w:pPr>
+      <w:rPr>
+        <w:rFonts w:ascii="Courier New" w:hAnsi="Courier New" w:cs="Courier New" w:hint="default"/>
+      </w:rPr>
+    </w:lvl>
+    <w:lvl w:ilvl="5" w:tplc="0C0A0005" w:tentative="1">
+      <w:start w:val="1"/>
+      <w:numFmt w:val="bullet"/>
+      <w:lvlText w:val=""/>
+      <w:lvlJc w:val="left"/>
+      <w:pPr>
+        <w:ind w:left="4320" w:hanging="360"/>
+      </w:pPr>
+      <w:rPr>
+        <w:rFonts w:ascii="Wingdings" w:hAnsi="Wingdings" w:hint="default"/>
+      </w:rPr>
+    </w:lvl>
+    <w:lvl w:ilvl="6" w:tplc="0C0A0001" w:tentative="1">
+      <w:start w:val="1"/>
+      <w:numFmt w:val="bullet"/>
+      <w:lvlText w:val=""/>
+      <w:lvlJc w:val="left"/>
+      <w:pPr>
+        <w:ind w:left="5040" w:hanging="360"/>
+      </w:pPr>
+      <w:rPr>
+        <w:rFonts w:ascii="Symbol" w:hAnsi="Symbol" w:hint="default"/>
+      </w:rPr>
+    </w:lvl>
+    <w:lvl w:ilvl="7" w:tplc="0C0A0003" w:tentative="1">
+      <w:start w:val="1"/>
+      <w:numFmt w:val="bullet"/>
+      <w:lvlText w:val="o"/>
+      <w:lvlJc w:val="left"/>
+      <w:pPr>
+        <w:ind w:left="5760" w:hanging="360"/>
+      </w:pPr>
+      <w:rPr>
+        <w:rFonts w:ascii="Courier New" w:hAnsi="Courier New" w:cs="Courier New" w:hint="default"/>
+      </w:rPr>
+    </w:lvl>
+    <w:lvl w:ilvl="8" w:tplc="0C0A0005" w:tentative="1">
+      <w:start w:val="1"/>
+      <w:numFmt w:val="bullet"/>
+      <w:lvlText w:val=""/>
+      <w:lvlJc w:val="left"/>
+      <w:pPr>
+        <w:ind w:left="6480" w:hanging="360"/>
+      </w:pPr>
+      <w:rPr>
+        <w:rFonts w:ascii="Wingdings" w:hAnsi="Wingdings" w:hint="default"/>
+      </w:rPr>
+    </w:lvl>
+  </w:abstractNum>
+  <w:num w:numId="1">
+    <w:abstractNumId w:val="0"/>
+  </w:num>
+</w:numbering>
 </file>
 
 <file path=word/styles.xml><?xml version="1.0" encoding="utf-8"?>
@@ -3172,7 +4067,7 @@
   <w:style w:type="paragraph" w:default="1" w:styleId="Normal">
     <w:name w:val="Normal"/>
     <w:qFormat/>
-    <w:rsid w:val="004A0367"/>
+    <w:rsid w:val="00131A6D"/>
   </w:style>
   <w:style w:type="character" w:default="1" w:styleId="Fuentedeprrafopredeter">
     <w:name w:val="Default Paragraph Font"/>
@@ -3219,6 +4114,17 @@
         <w:insideV w:val="single" w:sz="4" w:space="0" w:color="auto"/>
       </w:tblBorders>
     </w:tblPr>
+  </w:style>
+  <w:style w:type="paragraph" w:styleId="Prrafodelista">
+    <w:name w:val="List Paragraph"/>
+    <w:basedOn w:val="Normal"/>
+    <w:uiPriority w:val="34"/>
+    <w:qFormat/>
+    <w:rsid w:val="006C2BE2"/>
+    <w:pPr>
+      <w:ind w:left="720"/>
+      <w:contextualSpacing/>
+    </w:pPr>
   </w:style>
 </w:styles>
 </file>

</xml_diff>